<commit_message>
This is commit from Asian Timezone guy
</commit_message>
<xml_diff>
--- a/Docss.docx
+++ b/Docss.docx
@@ -2,6 +2,11 @@
 <file path=word/document.xml><?xml version="1.0" encoding="utf-8"?>
 <w:document xmlns:ve="http://schemas.openxmlformats.org/markup-compatibility/2006" xmlns:o="urn:schemas-microsoft-com:office:office" xmlns:r="http://schemas.openxmlformats.org/officeDocument/2006/relationships" xmlns:m="http://schemas.openxmlformats.org/officeDocument/2006/math" xmlns:v="urn:schemas-microsoft-com:vml" xmlns:wp="http://schemas.openxmlformats.org/drawingml/2006/wordprocessingDrawing" xmlns:w10="urn:schemas-microsoft-com:office:word" xmlns:w="http://schemas.openxmlformats.org/wordprocessingml/2006/main" xmlns:wne="http://schemas.microsoft.com/office/word/2006/wordml">
   <w:body>
+    <w:p>
+      <w:r>
+        <w:t>This is from WP 1</w:t>
+      </w:r>
+    </w:p>
     <w:p>
       <w:r>
         <w:t>ABC</w:t>
@@ -203,6 +208,7 @@
   <w:style w:type="paragraph" w:default="1" w:styleId="Normal">
     <w:name w:val="Normal"/>
     <w:qFormat/>
+    <w:rsid w:val="00FB5369"/>
   </w:style>
   <w:style w:type="character" w:default="1" w:styleId="DefaultParagraphFont">
     <w:name w:val="Default Paragraph Font"/>

</xml_diff>

<commit_message>
This is from X E2
</commit_message>
<xml_diff>
--- a/Docss.docx
+++ b/Docss.docx
@@ -2,6 +2,11 @@
 <file path=word/document.xml><?xml version="1.0" encoding="utf-8"?>
 <w:document xmlns:ve="http://schemas.openxmlformats.org/markup-compatibility/2006" xmlns:o="urn:schemas-microsoft-com:office:office" xmlns:r="http://schemas.openxmlformats.org/officeDocument/2006/relationships" xmlns:m="http://schemas.openxmlformats.org/officeDocument/2006/math" xmlns:v="urn:schemas-microsoft-com:vml" xmlns:wp="http://schemas.openxmlformats.org/drawingml/2006/wordprocessingDrawing" xmlns:w10="urn:schemas-microsoft-com:office:word" xmlns:w="http://schemas.openxmlformats.org/wordprocessingml/2006/main" xmlns:wne="http://schemas.microsoft.com/office/word/2006/wordml">
   <w:body>
+    <w:p>
+      <w:r>
+        <w:t>This is from X</w:t>
+      </w:r>
+    </w:p>
     <w:p>
       <w:r>
         <w:t>ABC</w:t>
@@ -203,6 +208,7 @@
   <w:style w:type="paragraph" w:default="1" w:styleId="Normal">
     <w:name w:val="Normal"/>
     <w:qFormat/>
+    <w:rsid w:val="00B70DC4"/>
   </w:style>
   <w:style w:type="character" w:default="1" w:styleId="DefaultParagraphFont">
     <w:name w:val="Default Paragraph Font"/>

</xml_diff>

<commit_message>
This is commit from Asian Timezone guy after pulling code and again changes
</commit_message>
<xml_diff>
--- a/Docss.docx
+++ b/Docss.docx
@@ -43,6 +43,13 @@
     <w:p>
       <w:r>
         <w:t>This is Doc</w:t>
+      </w:r>
+    </w:p>
+    <w:p/>
+    <w:p/>
+    <w:p>
+      <w:r>
+        <w:t>Changes from WP 1. Please confirm in  GITXX</w:t>
       </w:r>
     </w:p>
     <w:sectPr>

</xml_diff>